<commit_message>
prepared the agenda for next meeting
</commit_message>
<xml_diff>
--- a/team-managment/meetings/private/Private_Meeting#2.docx
+++ b/team-managment/meetings/private/Private_Meeting#2.docx
@@ -15,7 +15,6 @@
           <w:szCs w:val="32"/>
         </w:rPr>
       </w:pPr>
-      <w:proofErr w:type="spellStart"/>
       <w:r>
         <w:rPr>
           <w:rFonts w:ascii="Bahij Janna" w:hAnsi="Bahij Janna" w:cs="Bahij Janna"/>
@@ -34,18 +33,7 @@
           <w:sz w:val="32"/>
           <w:szCs w:val="32"/>
         </w:rPr>
-        <w:t>Meeting</w:t>
-      </w:r>
-      <w:proofErr w:type="spellEnd"/>
-      <w:r>
-        <w:rPr>
-          <w:rFonts w:ascii="Bahij Janna" w:hAnsi="Bahij Janna" w:cs="Bahij Janna"/>
-          <w:b/>
-          <w:bCs/>
-          <w:sz w:val="32"/>
-          <w:szCs w:val="32"/>
-        </w:rPr>
-        <w:t xml:space="preserve"> #</w:t>
+        <w:t>Meeting #</w:t>
       </w:r>
       <w:r>
         <w:rPr>
@@ -449,23 +437,7 @@
           <w:sz w:val="24"/>
           <w:szCs w:val="24"/>
         </w:rPr>
-        <w:t>8</w:t>
-      </w:r>
-      <w:r>
-        <w:rPr>
-          <w:rFonts w:ascii="Bahij Janna" w:hAnsi="Bahij Janna" w:cs="Bahij Janna"/>
-          <w:sz w:val="24"/>
-          <w:szCs w:val="24"/>
-        </w:rPr>
-        <w:t>:</w:t>
-      </w:r>
-      <w:r>
-        <w:rPr>
-          <w:rFonts w:ascii="Bahij Janna" w:hAnsi="Bahij Janna" w:cs="Bahij Janna"/>
-          <w:sz w:val="24"/>
-          <w:szCs w:val="24"/>
-        </w:rPr>
-        <w:t>30</w:t>
+        <w:t>8:30</w:t>
       </w:r>
       <w:r>
         <w:rPr>
@@ -665,6 +637,128 @@
         </w:rPr>
         <w:t>Meeting outcomes:</w:t>
       </w:r>
+    </w:p>
+    <w:p>
+      <w:pPr>
+        <w:pStyle w:val="ListParagraph"/>
+        <w:numPr>
+          <w:ilvl w:val="0"/>
+          <w:numId w:val="5"/>
+        </w:numPr>
+        <w:pBdr>
+          <w:bottom w:val="single" w:sz="12" w:space="1" w:color="auto"/>
+        </w:pBdr>
+        <w:bidi w:val="0"/>
+        <w:rPr>
+          <w:rFonts w:ascii="Bahij Janna" w:hAnsi="Bahij Janna" w:cs="Bahij Janna"/>
+          <w:b/>
+          <w:bCs/>
+          <w:sz w:val="24"/>
+          <w:szCs w:val="24"/>
+        </w:rPr>
+      </w:pPr>
+      <w:r>
+        <w:rPr>
+          <w:rFonts w:ascii="Bahij Janna" w:hAnsi="Bahij Janna" w:cs="Bahij Janna"/>
+          <w:b/>
+          <w:bCs/>
+          <w:sz w:val="24"/>
+          <w:szCs w:val="24"/>
+        </w:rPr>
+        <w:t xml:space="preserve">Filtered the listings </w:t>
+      </w:r>
+    </w:p>
+    <w:p>
+      <w:pPr>
+        <w:pStyle w:val="ListParagraph"/>
+        <w:numPr>
+          <w:ilvl w:val="0"/>
+          <w:numId w:val="5"/>
+        </w:numPr>
+        <w:pBdr>
+          <w:bottom w:val="single" w:sz="12" w:space="1" w:color="auto"/>
+        </w:pBdr>
+        <w:bidi w:val="0"/>
+        <w:rPr>
+          <w:rFonts w:ascii="Bahij Janna" w:hAnsi="Bahij Janna" w:cs="Bahij Janna"/>
+          <w:b/>
+          <w:bCs/>
+          <w:sz w:val="24"/>
+          <w:szCs w:val="24"/>
+        </w:rPr>
+      </w:pPr>
+      <w:r>
+        <w:rPr>
+          <w:rFonts w:ascii="Bahij Janna" w:hAnsi="Bahij Janna" w:cs="Bahij Janna"/>
+          <w:b/>
+          <w:bCs/>
+          <w:sz w:val="24"/>
+          <w:szCs w:val="24"/>
+        </w:rPr>
+        <w:t>Discussed the writings</w:t>
+      </w:r>
+    </w:p>
+    <w:p>
+      <w:pPr>
+        <w:pBdr>
+          <w:bottom w:val="single" w:sz="12" w:space="1" w:color="auto"/>
+        </w:pBdr>
+        <w:bidi w:val="0"/>
+        <w:ind w:hanging="810"/>
+        <w:rPr>
+          <w:rFonts w:ascii="Bahij Janna" w:hAnsi="Bahij Janna" w:cs="Bahij Janna"/>
+          <w:b/>
+          <w:bCs/>
+          <w:sz w:val="24"/>
+          <w:szCs w:val="24"/>
+        </w:rPr>
+      </w:pPr>
+      <w:r>
+        <w:rPr>
+          <w:rFonts w:ascii="Bahij Janna" w:hAnsi="Bahij Janna" w:cs="Bahij Janna"/>
+          <w:b/>
+          <w:bCs/>
+          <w:sz w:val="24"/>
+          <w:szCs w:val="24"/>
+        </w:rPr>
+        <w:tab/>
+      </w:r>
+      <w:r>
+        <w:rPr>
+          <w:rFonts w:ascii="Bahij Janna" w:hAnsi="Bahij Janna" w:cs="Bahij Janna"/>
+          <w:b/>
+          <w:bCs/>
+          <w:sz w:val="24"/>
+          <w:szCs w:val="24"/>
+        </w:rPr>
+        <w:tab/>
+      </w:r>
+      <w:r>
+        <w:rPr>
+          <w:rFonts w:ascii="Bahij Janna" w:hAnsi="Bahij Janna" w:cs="Bahij Janna"/>
+          <w:b/>
+          <w:bCs/>
+          <w:sz w:val="24"/>
+          <w:szCs w:val="24"/>
+        </w:rPr>
+        <w:tab/>
+      </w:r>
+    </w:p>
+    <w:p>
+      <w:pPr>
+        <w:pBdr>
+          <w:bottom w:val="single" w:sz="12" w:space="1" w:color="auto"/>
+        </w:pBdr>
+        <w:bidi w:val="0"/>
+        <w:ind w:hanging="810"/>
+        <w:rPr>
+          <w:rFonts w:ascii="Bahij Janna" w:hAnsi="Bahij Janna" w:cs="Bahij Janna"/>
+          <w:b/>
+          <w:bCs/>
+          <w:sz w:val="24"/>
+          <w:szCs w:val="24"/>
+        </w:rPr>
+      </w:pPr>
     </w:p>
     <w:p>
       <w:pPr>
@@ -971,6 +1065,118 @@
     </w:lvl>
   </w:abstractNum>
   <w:abstractNum w:abstractNumId="2" w15:restartNumberingAfterBreak="0">
+    <w:nsid w:val="3CB81CBB"/>
+    <w:multiLevelType w:val="hybridMultilevel"/>
+    <w:tmpl w:val="011E2A9A"/>
+    <w:lvl w:ilvl="0" w:tplc="83860A36">
+      <w:numFmt w:val="bullet"/>
+      <w:lvlText w:val="-"/>
+      <w:lvlJc w:val="left"/>
+      <w:pPr>
+        <w:ind w:left="-450" w:hanging="360"/>
+      </w:pPr>
+      <w:rPr>
+        <w:rFonts w:ascii="Bahij Janna" w:eastAsiaTheme="minorHAnsi" w:hAnsi="Bahij Janna" w:cs="Bahij Janna" w:hint="default"/>
+      </w:rPr>
+    </w:lvl>
+    <w:lvl w:ilvl="1" w:tplc="04090003" w:tentative="1">
+      <w:start w:val="1"/>
+      <w:numFmt w:val="bullet"/>
+      <w:lvlText w:val="o"/>
+      <w:lvlJc w:val="left"/>
+      <w:pPr>
+        <w:ind w:left="270" w:hanging="360"/>
+      </w:pPr>
+      <w:rPr>
+        <w:rFonts w:ascii="Courier New" w:hAnsi="Courier New" w:cs="Courier New" w:hint="default"/>
+      </w:rPr>
+    </w:lvl>
+    <w:lvl w:ilvl="2" w:tplc="04090005" w:tentative="1">
+      <w:start w:val="1"/>
+      <w:numFmt w:val="bullet"/>
+      <w:lvlText w:val=""/>
+      <w:lvlJc w:val="left"/>
+      <w:pPr>
+        <w:ind w:left="990" w:hanging="360"/>
+      </w:pPr>
+      <w:rPr>
+        <w:rFonts w:ascii="Wingdings" w:hAnsi="Wingdings" w:hint="default"/>
+      </w:rPr>
+    </w:lvl>
+    <w:lvl w:ilvl="3" w:tplc="04090001" w:tentative="1">
+      <w:start w:val="1"/>
+      <w:numFmt w:val="bullet"/>
+      <w:lvlText w:val=""/>
+      <w:lvlJc w:val="left"/>
+      <w:pPr>
+        <w:ind w:left="1710" w:hanging="360"/>
+      </w:pPr>
+      <w:rPr>
+        <w:rFonts w:ascii="Symbol" w:hAnsi="Symbol" w:hint="default"/>
+      </w:rPr>
+    </w:lvl>
+    <w:lvl w:ilvl="4" w:tplc="04090003" w:tentative="1">
+      <w:start w:val="1"/>
+      <w:numFmt w:val="bullet"/>
+      <w:lvlText w:val="o"/>
+      <w:lvlJc w:val="left"/>
+      <w:pPr>
+        <w:ind w:left="2430" w:hanging="360"/>
+      </w:pPr>
+      <w:rPr>
+        <w:rFonts w:ascii="Courier New" w:hAnsi="Courier New" w:cs="Courier New" w:hint="default"/>
+      </w:rPr>
+    </w:lvl>
+    <w:lvl w:ilvl="5" w:tplc="04090005" w:tentative="1">
+      <w:start w:val="1"/>
+      <w:numFmt w:val="bullet"/>
+      <w:lvlText w:val=""/>
+      <w:lvlJc w:val="left"/>
+      <w:pPr>
+        <w:ind w:left="3150" w:hanging="360"/>
+      </w:pPr>
+      <w:rPr>
+        <w:rFonts w:ascii="Wingdings" w:hAnsi="Wingdings" w:hint="default"/>
+      </w:rPr>
+    </w:lvl>
+    <w:lvl w:ilvl="6" w:tplc="04090001" w:tentative="1">
+      <w:start w:val="1"/>
+      <w:numFmt w:val="bullet"/>
+      <w:lvlText w:val=""/>
+      <w:lvlJc w:val="left"/>
+      <w:pPr>
+        <w:ind w:left="3870" w:hanging="360"/>
+      </w:pPr>
+      <w:rPr>
+        <w:rFonts w:ascii="Symbol" w:hAnsi="Symbol" w:hint="default"/>
+      </w:rPr>
+    </w:lvl>
+    <w:lvl w:ilvl="7" w:tplc="04090003" w:tentative="1">
+      <w:start w:val="1"/>
+      <w:numFmt w:val="bullet"/>
+      <w:lvlText w:val="o"/>
+      <w:lvlJc w:val="left"/>
+      <w:pPr>
+        <w:ind w:left="4590" w:hanging="360"/>
+      </w:pPr>
+      <w:rPr>
+        <w:rFonts w:ascii="Courier New" w:hAnsi="Courier New" w:cs="Courier New" w:hint="default"/>
+      </w:rPr>
+    </w:lvl>
+    <w:lvl w:ilvl="8" w:tplc="04090005" w:tentative="1">
+      <w:start w:val="1"/>
+      <w:numFmt w:val="bullet"/>
+      <w:lvlText w:val=""/>
+      <w:lvlJc w:val="left"/>
+      <w:pPr>
+        <w:ind w:left="5310" w:hanging="360"/>
+      </w:pPr>
+      <w:rPr>
+        <w:rFonts w:ascii="Wingdings" w:hAnsi="Wingdings" w:hint="default"/>
+      </w:rPr>
+    </w:lvl>
+  </w:abstractNum>
+  <w:abstractNum w:abstractNumId="3" w15:restartNumberingAfterBreak="0">
     <w:nsid w:val="480A6973"/>
     <w:multiLevelType w:val="hybridMultilevel"/>
     <w:tmpl w:val="05FAA30C"/>
@@ -1077,6 +1283,119 @@
       <w:lvlJc w:val="left"/>
       <w:pPr>
         <w:ind w:left="5310" w:hanging="360"/>
+      </w:pPr>
+      <w:rPr>
+        <w:rFonts w:ascii="Wingdings" w:hAnsi="Wingdings" w:hint="default"/>
+      </w:rPr>
+    </w:lvl>
+  </w:abstractNum>
+  <w:abstractNum w:abstractNumId="4" w15:restartNumberingAfterBreak="0">
+    <w:nsid w:val="5B2B428A"/>
+    <w:multiLevelType w:val="hybridMultilevel"/>
+    <w:tmpl w:val="BD34FE70"/>
+    <w:lvl w:ilvl="0" w:tplc="04090001">
+      <w:start w:val="1"/>
+      <w:numFmt w:val="bullet"/>
+      <w:lvlText w:val=""/>
+      <w:lvlJc w:val="left"/>
+      <w:pPr>
+        <w:ind w:left="-90" w:hanging="360"/>
+      </w:pPr>
+      <w:rPr>
+        <w:rFonts w:ascii="Symbol" w:hAnsi="Symbol" w:hint="default"/>
+      </w:rPr>
+    </w:lvl>
+    <w:lvl w:ilvl="1" w:tplc="04090003" w:tentative="1">
+      <w:start w:val="1"/>
+      <w:numFmt w:val="bullet"/>
+      <w:lvlText w:val="o"/>
+      <w:lvlJc w:val="left"/>
+      <w:pPr>
+        <w:ind w:left="630" w:hanging="360"/>
+      </w:pPr>
+      <w:rPr>
+        <w:rFonts w:ascii="Courier New" w:hAnsi="Courier New" w:cs="Courier New" w:hint="default"/>
+      </w:rPr>
+    </w:lvl>
+    <w:lvl w:ilvl="2" w:tplc="04090005" w:tentative="1">
+      <w:start w:val="1"/>
+      <w:numFmt w:val="bullet"/>
+      <w:lvlText w:val=""/>
+      <w:lvlJc w:val="left"/>
+      <w:pPr>
+        <w:ind w:left="1350" w:hanging="360"/>
+      </w:pPr>
+      <w:rPr>
+        <w:rFonts w:ascii="Wingdings" w:hAnsi="Wingdings" w:hint="default"/>
+      </w:rPr>
+    </w:lvl>
+    <w:lvl w:ilvl="3" w:tplc="04090001" w:tentative="1">
+      <w:start w:val="1"/>
+      <w:numFmt w:val="bullet"/>
+      <w:lvlText w:val=""/>
+      <w:lvlJc w:val="left"/>
+      <w:pPr>
+        <w:ind w:left="2070" w:hanging="360"/>
+      </w:pPr>
+      <w:rPr>
+        <w:rFonts w:ascii="Symbol" w:hAnsi="Symbol" w:hint="default"/>
+      </w:rPr>
+    </w:lvl>
+    <w:lvl w:ilvl="4" w:tplc="04090003" w:tentative="1">
+      <w:start w:val="1"/>
+      <w:numFmt w:val="bullet"/>
+      <w:lvlText w:val="o"/>
+      <w:lvlJc w:val="left"/>
+      <w:pPr>
+        <w:ind w:left="2790" w:hanging="360"/>
+      </w:pPr>
+      <w:rPr>
+        <w:rFonts w:ascii="Courier New" w:hAnsi="Courier New" w:cs="Courier New" w:hint="default"/>
+      </w:rPr>
+    </w:lvl>
+    <w:lvl w:ilvl="5" w:tplc="04090005" w:tentative="1">
+      <w:start w:val="1"/>
+      <w:numFmt w:val="bullet"/>
+      <w:lvlText w:val=""/>
+      <w:lvlJc w:val="left"/>
+      <w:pPr>
+        <w:ind w:left="3510" w:hanging="360"/>
+      </w:pPr>
+      <w:rPr>
+        <w:rFonts w:ascii="Wingdings" w:hAnsi="Wingdings" w:hint="default"/>
+      </w:rPr>
+    </w:lvl>
+    <w:lvl w:ilvl="6" w:tplc="04090001" w:tentative="1">
+      <w:start w:val="1"/>
+      <w:numFmt w:val="bullet"/>
+      <w:lvlText w:val=""/>
+      <w:lvlJc w:val="left"/>
+      <w:pPr>
+        <w:ind w:left="4230" w:hanging="360"/>
+      </w:pPr>
+      <w:rPr>
+        <w:rFonts w:ascii="Symbol" w:hAnsi="Symbol" w:hint="default"/>
+      </w:rPr>
+    </w:lvl>
+    <w:lvl w:ilvl="7" w:tplc="04090003" w:tentative="1">
+      <w:start w:val="1"/>
+      <w:numFmt w:val="bullet"/>
+      <w:lvlText w:val="o"/>
+      <w:lvlJc w:val="left"/>
+      <w:pPr>
+        <w:ind w:left="4950" w:hanging="360"/>
+      </w:pPr>
+      <w:rPr>
+        <w:rFonts w:ascii="Courier New" w:hAnsi="Courier New" w:cs="Courier New" w:hint="default"/>
+      </w:rPr>
+    </w:lvl>
+    <w:lvl w:ilvl="8" w:tplc="04090005" w:tentative="1">
+      <w:start w:val="1"/>
+      <w:numFmt w:val="bullet"/>
+      <w:lvlText w:val=""/>
+      <w:lvlJc w:val="left"/>
+      <w:pPr>
+        <w:ind w:left="5670" w:hanging="360"/>
       </w:pPr>
       <w:rPr>
         <w:rFonts w:ascii="Wingdings" w:hAnsi="Wingdings" w:hint="default"/>
@@ -1090,6 +1409,12 @@
     <w:abstractNumId w:val="1"/>
   </w:num>
   <w:num w:numId="3">
+    <w:abstractNumId w:val="3"/>
+  </w:num>
+  <w:num w:numId="4">
+    <w:abstractNumId w:val="4"/>
+  </w:num>
+  <w:num w:numId="5">
     <w:abstractNumId w:val="2"/>
   </w:num>
 </w:numbering>
@@ -1218,6 +1543,7 @@
     <w:lsdException w:name="HTML Sample" w:semiHidden="1" w:unhideWhenUsed="1"/>
     <w:lsdException w:name="HTML Typewriter" w:semiHidden="1" w:unhideWhenUsed="1"/>
     <w:lsdException w:name="HTML Variable" w:semiHidden="1" w:unhideWhenUsed="1"/>
+    <w:lsdException w:name="Normal Table" w:semiHidden="1" w:unhideWhenUsed="1"/>
     <w:lsdException w:name="annotation subject" w:semiHidden="1" w:unhideWhenUsed="1"/>
     <w:lsdException w:name="No List" w:semiHidden="1" w:unhideWhenUsed="1"/>
     <w:lsdException w:name="Outline List 1" w:semiHidden="1" w:unhideWhenUsed="1"/>
@@ -1264,8 +1590,10 @@
     <w:lsdException w:name="Table Subtle 2" w:semiHidden="1" w:unhideWhenUsed="1"/>
     <w:lsdException w:name="Table Web 1" w:semiHidden="1" w:unhideWhenUsed="1"/>
     <w:lsdException w:name="Table Web 2" w:semiHidden="1" w:unhideWhenUsed="1"/>
+    <w:lsdException w:name="Table Web 3" w:semiHidden="1" w:unhideWhenUsed="1"/>
     <w:lsdException w:name="Balloon Text" w:semiHidden="1" w:unhideWhenUsed="1"/>
     <w:lsdException w:name="Table Grid" w:uiPriority="39"/>
+    <w:lsdException w:name="Table Theme" w:semiHidden="1" w:unhideWhenUsed="1"/>
     <w:lsdException w:name="Placeholder Text" w:semiHidden="1"/>
     <w:lsdException w:name="No Spacing" w:uiPriority="1" w:qFormat="1"/>
     <w:lsdException w:name="Light Shading" w:uiPriority="60"/>

</xml_diff>